<commit_message>
Update T1_Innovative Solutions Database Project Report_Draft1.docx
</commit_message>
<xml_diff>
--- a/Documentation/T1_Innovative Solutions Database Project Report_Draft1.docx
+++ b/Documentation/T1_Innovative Solutions Database Project Report_Draft1.docx
@@ -1,6 +1,6 @@
 
 <file path=word/document.xml><?xml version="1.0" encoding="utf-8"?>
-<w:document xmlns:wpc="http://schemas.microsoft.com/office/word/2010/wordprocessingCanvas" xmlns:cx="http://schemas.microsoft.com/office/drawing/2014/chartex" xmlns:cx1="http://schemas.microsoft.com/office/drawing/2015/9/8/chartex" xmlns:cx2="http://schemas.microsoft.com/office/drawing/2015/10/21/chartex" xmlns:cx3="http://schemas.microsoft.com/office/drawing/2016/5/9/chartex" xmlns:cx4="http://schemas.microsoft.com/office/drawing/2016/5/10/chartex" xmlns:cx5="http://schemas.microsoft.com/office/drawing/2016/5/11/chartex" xmlns:cx6="http://schemas.microsoft.com/office/drawing/2016/5/12/chartex" xmlns:cx7="http://schemas.microsoft.com/office/drawing/2016/5/13/chartex" xmlns:cx8="http://schemas.microsoft.com/office/drawing/2016/5/14/chartex" xmlns:mc="http://schemas.openxmlformats.org/markup-compatibility/2006" xmlns:aink="http://schemas.microsoft.com/office/drawing/2016/ink" xmlns:am3d="http://schemas.microsoft.com/office/drawing/2017/model3d" xmlns:o="urn:schemas-microsoft-com:office:office" xmlns:r="http://schemas.openxmlformats.org/officeDocument/2006/relationships" xmlns:m="http://schemas.openxmlformats.org/officeDocument/2006/math" xmlns:v="urn:schemas-microsoft-com:vml" xmlns:wp14="http://schemas.microsoft.com/office/word/2010/wordprocessingDrawing" xmlns:wp="http://schemas.openxmlformats.org/drawingml/2006/wordprocessingDrawing" xmlns:w10="urn:schemas-microsoft-com:office:word" xmlns:w="http://schemas.openxmlformats.org/wordprocessingml/2006/main" xmlns:w14="http://schemas.microsoft.com/office/word/2010/wordml" xmlns:w15="http://schemas.microsoft.com/office/word/2012/wordml" xmlns:w16cid="http://schemas.microsoft.com/office/word/2016/wordml/cid" xmlns:w16se="http://schemas.microsoft.com/office/word/2015/wordml/symex" xmlns:wpg="http://schemas.microsoft.com/office/word/2010/wordprocessingGroup" xmlns:wpi="http://schemas.microsoft.com/office/word/2010/wordprocessingInk" xmlns:wne="http://schemas.microsoft.com/office/word/2006/wordml" xmlns:wps="http://schemas.microsoft.com/office/word/2010/wordprocessingShape" mc:Ignorable="w14 w15 w16se w16cid wp14">
+<w:document xmlns:wpc="http://schemas.microsoft.com/office/word/2010/wordprocessingCanvas" xmlns:mc="http://schemas.openxmlformats.org/markup-compatibility/2006" xmlns:o="urn:schemas-microsoft-com:office:office" xmlns:r="http://schemas.openxmlformats.org/officeDocument/2006/relationships" xmlns:m="http://schemas.openxmlformats.org/officeDocument/2006/math" xmlns:v="urn:schemas-microsoft-com:vml" xmlns:wp14="http://schemas.microsoft.com/office/word/2010/wordprocessingDrawing" xmlns:wp="http://schemas.openxmlformats.org/drawingml/2006/wordprocessingDrawing" xmlns:w10="urn:schemas-microsoft-com:office:word" xmlns:w="http://schemas.openxmlformats.org/wordprocessingml/2006/main" xmlns:w14="http://schemas.microsoft.com/office/word/2010/wordml" xmlns:w15="http://schemas.microsoft.com/office/word/2012/wordml" xmlns:wpg="http://schemas.microsoft.com/office/word/2010/wordprocessingGroup" xmlns:wpi="http://schemas.microsoft.com/office/word/2010/wordprocessingInk" xmlns:wne="http://schemas.microsoft.com/office/word/2006/wordml" xmlns:wps="http://schemas.microsoft.com/office/word/2010/wordprocessingShape" mc:Ignorable="w14 w15 wp14">
   <w:body>
     <w:p>
       <w:pPr>
@@ -1785,13 +1785,7 @@
         <w:rPr>
           <w:lang w:val="en-GB"/>
         </w:rPr>
-        <w:t xml:space="preserve"> with the identification of the entities of interest and their relationships,</w:t>
-      </w:r>
-      <w:r>
-        <w:rPr>
-          <w:lang w:val="en-GB"/>
-        </w:rPr>
-        <w:t xml:space="preserve"> which </w:t>
+        <w:t xml:space="preserve"> with the identification of the entities of interest and their relationships, which </w:t>
       </w:r>
       <w:r>
         <w:rPr>
@@ -1827,13 +1821,7 @@
         <w:rPr>
           <w:lang w:val="en-GB"/>
         </w:rPr>
-        <w:t>R diagram.</w:t>
-      </w:r>
-      <w:r>
-        <w:rPr>
-          <w:lang w:val="en-GB"/>
-        </w:rPr>
-        <w:t xml:space="preserve"> </w:t>
+        <w:t xml:space="preserve">R diagram. </w:t>
       </w:r>
       <w:r>
         <w:rPr>
@@ -1985,10 +1973,7 @@
         <w:pStyle w:val="Sommario2"/>
       </w:pPr>
       <w:r>
-        <w:t>Non-</w:t>
-      </w:r>
-      <w:r>
-        <w:t>Functional Requirements</w:t>
+        <w:t>Non-Functional Requirements</w:t>
       </w:r>
     </w:p>
     <w:p>
@@ -2106,13 +2091,7 @@
         <w:rPr>
           <w:lang w:val="en-GB"/>
         </w:rPr>
-        <w:t>The design of the application will also rely on the following</w:t>
-      </w:r>
-      <w:r>
-        <w:rPr>
-          <w:lang w:val="en-GB"/>
-        </w:rPr>
-        <w:t xml:space="preserve"> working hypot</w:t>
+        <w:t>The design of the application will also rely on the following working hypot</w:t>
       </w:r>
       <w:r>
         <w:rPr>
@@ -2439,21 +2418,7 @@
         <w:rPr>
           <w:lang w:val="en-GB"/>
         </w:rPr>
-        <w:t xml:space="preserve">, who is permitted to perform </w:t>
-      </w:r>
-      <w:proofErr w:type="gramStart"/>
-      <w:r>
-        <w:rPr>
-          <w:lang w:val="en-GB"/>
-        </w:rPr>
-        <w:t>a number of</w:t>
-      </w:r>
-      <w:proofErr w:type="gramEnd"/>
-      <w:r>
-        <w:rPr>
-          <w:lang w:val="en-GB"/>
-        </w:rPr>
-        <w:t xml:space="preserve"> actions </w:t>
+        <w:t xml:space="preserve">, who is permitted to perform a number of actions </w:t>
       </w:r>
       <w:r>
         <w:rPr>
@@ -2514,21 +2479,7 @@
         <w:rPr>
           <w:lang w:val="en-GB"/>
         </w:rPr>
-        <w:t xml:space="preserve">, who </w:t>
-      </w:r>
-      <w:proofErr w:type="gramStart"/>
-      <w:r>
-        <w:rPr>
-          <w:lang w:val="en-GB"/>
-        </w:rPr>
-        <w:t>are allowed to</w:t>
-      </w:r>
-      <w:proofErr w:type="gramEnd"/>
-      <w:r>
-        <w:rPr>
-          <w:lang w:val="en-GB"/>
-        </w:rPr>
-        <w:t xml:space="preserve"> </w:t>
+        <w:t xml:space="preserve">, who are allowed to </w:t>
       </w:r>
       <w:r>
         <w:rPr>
@@ -2643,7 +2594,7 @@
       <w:r>
         <w:rPr>
           <w:noProof/>
-          <w:lang w:val="en-GB"/>
+          <w:lang w:val="en-GB" w:eastAsia="en-GB"/>
         </w:rPr>
         <w:drawing>
           <wp:inline distT="0" distB="0" distL="0" distR="0" wp14:anchorId="61C12095" wp14:editId="3368D21F">
@@ -2952,6 +2903,9 @@
       </w:pPr>
       <w:bookmarkStart w:id="8" w:name="_Toc22855948"/>
       <w:r>
+        <w:rPr>
+          <w:lang w:val="en-GB"/>
+        </w:rPr>
         <w:br w:type="page"/>
       </w:r>
     </w:p>
@@ -3694,13 +3648,8 @@
             </w:r>
             <w:proofErr w:type="spellEnd"/>
             <w:r>
-              <w:t xml:space="preserve">, </w:t>
-            </w:r>
-            <w:proofErr w:type="gramStart"/>
-            <w:r>
-              <w:t>location</w:t>
-            </w:r>
-            <w:proofErr w:type="gramEnd"/>
+              <w:t>, location</w:t>
+            </w:r>
             <w:r>
               <w:t xml:space="preserve">, </w:t>
             </w:r>
@@ -4715,7 +4664,6 @@
               </w:rPr>
               <w:t>(</w:t>
             </w:r>
-            <w:proofErr w:type="gramStart"/>
             <w:r>
               <w:rPr>
                 <w:sz w:val="20"/>
@@ -4740,7 +4688,6 @@
               </w:rPr>
               <w:t>N</w:t>
             </w:r>
-            <w:proofErr w:type="gramEnd"/>
             <w:r>
               <w:rPr>
                 <w:sz w:val="20"/>
@@ -4854,7 +4801,6 @@
               </w:rPr>
               <w:t>(</w:t>
             </w:r>
-            <w:proofErr w:type="gramStart"/>
             <w:r>
               <w:rPr>
                 <w:sz w:val="20"/>
@@ -4879,7 +4825,6 @@
               </w:rPr>
               <w:t>N</w:t>
             </w:r>
-            <w:proofErr w:type="gramEnd"/>
             <w:r>
               <w:rPr>
                 <w:sz w:val="20"/>
@@ -5061,7 +5006,6 @@
               </w:rPr>
               <w:t>(</w:t>
             </w:r>
-            <w:proofErr w:type="gramStart"/>
             <w:r>
               <w:rPr>
                 <w:sz w:val="20"/>
@@ -5086,7 +5030,6 @@
               </w:rPr>
               <w:t>N</w:t>
             </w:r>
-            <w:proofErr w:type="gramEnd"/>
             <w:r>
               <w:rPr>
                 <w:sz w:val="20"/>
@@ -5394,7 +5337,6 @@
               </w:rPr>
               <w:t>(</w:t>
             </w:r>
-            <w:proofErr w:type="gramStart"/>
             <w:r>
               <w:rPr>
                 <w:sz w:val="20"/>
@@ -5419,7 +5361,6 @@
               </w:rPr>
               <w:t>N</w:t>
             </w:r>
-            <w:proofErr w:type="gramEnd"/>
             <w:r>
               <w:rPr>
                 <w:sz w:val="20"/>
@@ -5948,21 +5889,7 @@
         <w:rPr>
           <w:lang w:val="en-GB"/>
         </w:rPr>
-        <w:t xml:space="preserve">, the following operations on the database are </w:t>
-      </w:r>
-      <w:proofErr w:type="gramStart"/>
-      <w:r>
-        <w:rPr>
-          <w:lang w:val="en-GB"/>
-        </w:rPr>
-        <w:t>taken into account</w:t>
-      </w:r>
-      <w:proofErr w:type="gramEnd"/>
-      <w:r>
-        <w:rPr>
-          <w:lang w:val="en-GB"/>
-        </w:rPr>
-        <w:t>:</w:t>
+        <w:t>, the following operations on the database are taken into account:</w:t>
       </w:r>
     </w:p>
     <w:tbl>
@@ -9009,7 +8936,7 @@
           <w:highlight w:val="yellow"/>
           <w:lang w:val="en-GB"/>
         </w:rPr>
-        <w:t xml:space="preserve">From the entities and the relationships identified in the final E-R diagram we can derive the following </w:t>
+        <w:t>From the entities and the relationships identified in the final E-R diagram we can derive the following classes</w:t>
       </w:r>
       <w:proofErr w:type="gramStart"/>
       <w:r>
@@ -9017,7 +8944,7 @@
           <w:highlight w:val="yellow"/>
           <w:lang w:val="en-GB"/>
         </w:rPr>
-        <w:t xml:space="preserve">classes, </w:t>
+        <w:t xml:space="preserve">, </w:t>
       </w:r>
       <w:r>
         <w:rPr>
@@ -9118,8 +9045,6 @@
         </w:rPr>
         <w:br w:type="page"/>
       </w:r>
-      <w:bookmarkStart w:id="17" w:name="_GoBack"/>
-      <w:bookmarkEnd w:id="17"/>
     </w:p>
     <w:p>
       <w:pPr>
@@ -9198,7 +9123,7 @@
       <w:r>
         <w:rPr>
           <w:noProof/>
-          <w:lang w:val="en-GB"/>
+          <w:lang w:val="en-GB" w:eastAsia="en-GB"/>
         </w:rPr>
         <mc:AlternateContent>
           <mc:Choice Requires="wps">
@@ -9389,7 +9314,7 @@
                           <a:tailEnd/>
                           <a:extLst>
                             <a:ext uri="{C807C97D-BFC1-408E-A445-0C87EB9F89A2}">
-                              <ask:lineSketchStyleProps xmlns:ask="http://schemas.microsoft.com/office/drawing/2018/sketchyshapes" sd="3744807358">
+                              <ask:lineSketchStyleProps xmlns:ask="http://schemas.microsoft.com/office/drawing/2018/sketchyshapes" xmlns:w16se="http://schemas.microsoft.com/office/word/2015/wordml/symex" xmlns:w16cid="http://schemas.microsoft.com/office/word/2016/wordml/cid" xmlns:w="http://schemas.openxmlformats.org/wordprocessingml/2006/main" xmlns:w10="urn:schemas-microsoft-com:office:word" xmlns:v="urn:schemas-microsoft-com:vml" xmlns:o="urn:schemas-microsoft-com:office:office" xmlns:am3d="http://schemas.microsoft.com/office/drawing/2017/model3d" xmlns:aink="http://schemas.microsoft.com/office/drawing/2016/ink" xmlns:cx8="http://schemas.microsoft.com/office/drawing/2016/5/14/chartex" xmlns:cx7="http://schemas.microsoft.com/office/drawing/2016/5/13/chartex" xmlns:cx6="http://schemas.microsoft.com/office/drawing/2016/5/12/chartex" xmlns:cx5="http://schemas.microsoft.com/office/drawing/2016/5/11/chartex" xmlns:cx4="http://schemas.microsoft.com/office/drawing/2016/5/10/chartex" xmlns:cx3="http://schemas.microsoft.com/office/drawing/2016/5/9/chartex" xmlns:cx2="http://schemas.microsoft.com/office/drawing/2015/10/21/chartex" xmlns:cx1="http://schemas.microsoft.com/office/drawing/2015/9/8/chartex" xmlns:cx="http://schemas.microsoft.com/office/drawing/2014/chartex" xmlns="" sd="3744807358">
                                 <a:prstGeom prst="rect">
                                   <a:avLst/>
                                 </a:prstGeom>
@@ -9439,7 +9364,7 @@
               </wp:anchor>
             </w:drawing>
           </mc:Choice>
-          <mc:Fallback>
+          <mc:Fallback xmlns:w16se="http://schemas.microsoft.com/office/word/2015/wordml/symex" xmlns:w16cid="http://schemas.microsoft.com/office/word/2016/wordml/cid" xmlns:am3d="http://schemas.microsoft.com/office/drawing/2017/model3d" xmlns:aink="http://schemas.microsoft.com/office/drawing/2016/ink" xmlns:cx8="http://schemas.microsoft.com/office/drawing/2016/5/14/chartex" xmlns:cx7="http://schemas.microsoft.com/office/drawing/2016/5/13/chartex" xmlns:cx6="http://schemas.microsoft.com/office/drawing/2016/5/12/chartex" xmlns:cx5="http://schemas.microsoft.com/office/drawing/2016/5/11/chartex" xmlns:cx4="http://schemas.microsoft.com/office/drawing/2016/5/10/chartex" xmlns:cx3="http://schemas.microsoft.com/office/drawing/2016/5/9/chartex" xmlns:cx2="http://schemas.microsoft.com/office/drawing/2015/10/21/chartex" xmlns:cx1="http://schemas.microsoft.com/office/drawing/2015/9/8/chartex" xmlns:cx="http://schemas.microsoft.com/office/drawing/2014/chartex">
             <w:pict>
               <v:shapetype w14:anchorId="138064BF" id="_x0000_t202" coordsize="21600,21600" o:spt="202" path="m,l,21600r21600,l21600,xe">
                 <v:stroke joinstyle="miter"/>
@@ -9547,7 +9472,7 @@
       <w:pPr>
         <w:pStyle w:val="Sommario10"/>
       </w:pPr>
-      <w:bookmarkStart w:id="18" w:name="_Toc22855960"/>
+      <w:bookmarkStart w:id="17" w:name="_Toc22855960"/>
       <w:r>
         <w:lastRenderedPageBreak/>
         <w:t>Software Architecture Diagram</w:t>
@@ -9555,7 +9480,7 @@
       <w:r>
         <w:t xml:space="preserve"> (Final)</w:t>
       </w:r>
-      <w:bookmarkEnd w:id="18"/>
+      <w:bookmarkEnd w:id="17"/>
     </w:p>
     <w:p>
       <w:pPr>
@@ -9607,7 +9532,7 @@
       <w:r>
         <w:rPr>
           <w:noProof/>
-          <w:lang w:val="en-GB"/>
+          <w:lang w:val="en-GB" w:eastAsia="en-GB"/>
         </w:rPr>
         <mc:AlternateContent>
           <mc:Choice Requires="wps">
@@ -9798,7 +9723,7 @@
                           <a:tailEnd/>
                           <a:extLst>
                             <a:ext uri="{C807C97D-BFC1-408E-A445-0C87EB9F89A2}">
-                              <ask:lineSketchStyleProps xmlns:ask="http://schemas.microsoft.com/office/drawing/2018/sketchyshapes" sd="3744807358">
+                              <ask:lineSketchStyleProps xmlns:ask="http://schemas.microsoft.com/office/drawing/2018/sketchyshapes" xmlns:w16se="http://schemas.microsoft.com/office/word/2015/wordml/symex" xmlns:w16cid="http://schemas.microsoft.com/office/word/2016/wordml/cid" xmlns:w="http://schemas.openxmlformats.org/wordprocessingml/2006/main" xmlns:w10="urn:schemas-microsoft-com:office:word" xmlns:v="urn:schemas-microsoft-com:vml" xmlns:o="urn:schemas-microsoft-com:office:office" xmlns:am3d="http://schemas.microsoft.com/office/drawing/2017/model3d" xmlns:aink="http://schemas.microsoft.com/office/drawing/2016/ink" xmlns:cx8="http://schemas.microsoft.com/office/drawing/2016/5/14/chartex" xmlns:cx7="http://schemas.microsoft.com/office/drawing/2016/5/13/chartex" xmlns:cx6="http://schemas.microsoft.com/office/drawing/2016/5/12/chartex" xmlns:cx5="http://schemas.microsoft.com/office/drawing/2016/5/11/chartex" xmlns:cx4="http://schemas.microsoft.com/office/drawing/2016/5/10/chartex" xmlns:cx3="http://schemas.microsoft.com/office/drawing/2016/5/9/chartex" xmlns:cx2="http://schemas.microsoft.com/office/drawing/2015/10/21/chartex" xmlns:cx1="http://schemas.microsoft.com/office/drawing/2015/9/8/chartex" xmlns:cx="http://schemas.microsoft.com/office/drawing/2014/chartex" xmlns="" sd="3744807358">
                                 <a:prstGeom prst="rect">
                                   <a:avLst/>
                                 </a:prstGeom>
@@ -9848,7 +9773,7 @@
               </wp:anchor>
             </w:drawing>
           </mc:Choice>
-          <mc:Fallback>
+          <mc:Fallback xmlns:w16se="http://schemas.microsoft.com/office/word/2015/wordml/symex" xmlns:w16cid="http://schemas.microsoft.com/office/word/2016/wordml/cid" xmlns:am3d="http://schemas.microsoft.com/office/drawing/2017/model3d" xmlns:aink="http://schemas.microsoft.com/office/drawing/2016/ink" xmlns:cx8="http://schemas.microsoft.com/office/drawing/2016/5/14/chartex" xmlns:cx7="http://schemas.microsoft.com/office/drawing/2016/5/13/chartex" xmlns:cx6="http://schemas.microsoft.com/office/drawing/2016/5/12/chartex" xmlns:cx5="http://schemas.microsoft.com/office/drawing/2016/5/11/chartex" xmlns:cx4="http://schemas.microsoft.com/office/drawing/2016/5/10/chartex" xmlns:cx3="http://schemas.microsoft.com/office/drawing/2016/5/9/chartex" xmlns:cx2="http://schemas.microsoft.com/office/drawing/2015/10/21/chartex" xmlns:cx1="http://schemas.microsoft.com/office/drawing/2015/9/8/chartex" xmlns:cx="http://schemas.microsoft.com/office/drawing/2014/chartex">
             <w:pict>
               <v:shape w14:anchorId="741EB934" id="_x0000_s1029" type="#_x0000_t202" style="position:absolute;margin-left:178pt;margin-top:261.5pt;width:140.75pt;height:31.4pt;z-index:251671552;visibility:visible;mso-wrap-style:square;mso-width-percent:0;mso-height-percent:0;mso-wrap-distance-left:9pt;mso-wrap-distance-top:3.6pt;mso-wrap-distance-right:9pt;mso-wrap-distance-bottom:3.6pt;mso-position-horizontal:absolute;mso-position-horizontal-relative:text;mso-position-vertical:absolute;mso-position-vertical-relative:text;mso-width-percent:0;mso-height-percent:0;mso-width-relative:margin;mso-height-relative:margin;v-text-anchor:top" o:gfxdata="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" fillcolor="yellow">
                 <v:textbox>
@@ -9883,7 +9808,7 @@
         <w:rPr>
           <w:noProof/>
           <w:highlight w:val="yellow"/>
-          <w:lang w:val="en-GB"/>
+          <w:lang w:val="en-GB" w:eastAsia="en-GB"/>
         </w:rPr>
         <w:drawing>
           <wp:inline distT="0" distB="0" distL="0" distR="0" wp14:anchorId="30BAC208" wp14:editId="2BA00839">
@@ -9935,6 +9860,62 @@
         </w:drawing>
       </w:r>
     </w:p>
+    <w:p>
+      <w:pPr>
+        <w:spacing w:after="160" w:line="259" w:lineRule="auto"/>
+        <w:rPr>
+          <w:lang w:val="en-GB"/>
+        </w:rPr>
+      </w:pPr>
+    </w:p>
+    <w:p>
+      <w:pPr>
+        <w:spacing w:after="160" w:line="259" w:lineRule="auto"/>
+        <w:rPr>
+          <w:lang w:val="en-GB"/>
+        </w:rPr>
+      </w:pPr>
+    </w:p>
+    <w:p>
+      <w:pPr>
+        <w:spacing w:after="160" w:line="259" w:lineRule="auto"/>
+        <w:rPr>
+          <w:lang w:val="en-GB"/>
+        </w:rPr>
+      </w:pPr>
+    </w:p>
+    <w:p>
+      <w:pPr>
+        <w:spacing w:after="160" w:line="259" w:lineRule="auto"/>
+        <w:rPr>
+          <w:lang w:val="en-GB"/>
+        </w:rPr>
+      </w:pPr>
+    </w:p>
+    <w:p>
+      <w:pPr>
+        <w:spacing w:after="160" w:line="259" w:lineRule="auto"/>
+        <w:rPr>
+          <w:lang w:val="en-GB"/>
+        </w:rPr>
+      </w:pPr>
+      <w:r>
+        <w:rPr>
+          <w:lang w:val="en-GB"/>
+        </w:rPr>
+        <w:lastRenderedPageBreak/>
+        <w:t>&gt;</w:t>
+      </w:r>
+      <w:r>
+        <w:rPr>
+          <w:highlight w:val="yellow"/>
+          <w:lang w:val="en-GB"/>
+        </w:rPr>
+        <w:t>INSERIRE TUTORIAL JPA/HIBERNATE</w:t>
+      </w:r>
+      <w:bookmarkStart w:id="18" w:name="_GoBack"/>
+      <w:bookmarkEnd w:id="18"/>
+    </w:p>
     <w:sectPr>
       <w:footerReference w:type="default" r:id="rId15"/>
       <w:pgSz w:w="11907" w:h="16839" w:code="9"/>
@@ -9949,7 +9930,7 @@
 </file>
 
 <file path=word/endnotes.xml><?xml version="1.0" encoding="utf-8"?>
-<w:endnotes xmlns:wpc="http://schemas.microsoft.com/office/word/2010/wordprocessingCanvas" xmlns:cx="http://schemas.microsoft.com/office/drawing/2014/chartex" xmlns:cx1="http://schemas.microsoft.com/office/drawing/2015/9/8/chartex" xmlns:cx2="http://schemas.microsoft.com/office/drawing/2015/10/21/chartex" xmlns:cx3="http://schemas.microsoft.com/office/drawing/2016/5/9/chartex" xmlns:cx4="http://schemas.microsoft.com/office/drawing/2016/5/10/chartex" xmlns:cx5="http://schemas.microsoft.com/office/drawing/2016/5/11/chartex" xmlns:cx6="http://schemas.microsoft.com/office/drawing/2016/5/12/chartex" xmlns:cx7="http://schemas.microsoft.com/office/drawing/2016/5/13/chartex" xmlns:cx8="http://schemas.microsoft.com/office/drawing/2016/5/14/chartex" xmlns:mc="http://schemas.openxmlformats.org/markup-compatibility/2006" xmlns:aink="http://schemas.microsoft.com/office/drawing/2016/ink" xmlns:am3d="http://schemas.microsoft.com/office/drawing/2017/model3d" xmlns:o="urn:schemas-microsoft-com:office:office" xmlns:r="http://schemas.openxmlformats.org/officeDocument/2006/relationships" xmlns:m="http://schemas.openxmlformats.org/officeDocument/2006/math" xmlns:v="urn:schemas-microsoft-com:vml" xmlns:wp14="http://schemas.microsoft.com/office/word/2010/wordprocessingDrawing" xmlns:wp="http://schemas.openxmlformats.org/drawingml/2006/wordprocessingDrawing" xmlns:w10="urn:schemas-microsoft-com:office:word" xmlns:w="http://schemas.openxmlformats.org/wordprocessingml/2006/main" xmlns:w14="http://schemas.microsoft.com/office/word/2010/wordml" xmlns:w15="http://schemas.microsoft.com/office/word/2012/wordml" xmlns:w16cid="http://schemas.microsoft.com/office/word/2016/wordml/cid" xmlns:w16se="http://schemas.microsoft.com/office/word/2015/wordml/symex" xmlns:wpg="http://schemas.microsoft.com/office/word/2010/wordprocessingGroup" xmlns:wpi="http://schemas.microsoft.com/office/word/2010/wordprocessingInk" xmlns:wne="http://schemas.microsoft.com/office/word/2006/wordml" xmlns:wps="http://schemas.microsoft.com/office/word/2010/wordprocessingShape" mc:Ignorable="w14 w15 w16se w16cid wp14">
+<w:endnotes xmlns:wpc="http://schemas.microsoft.com/office/word/2010/wordprocessingCanvas" xmlns:mc="http://schemas.openxmlformats.org/markup-compatibility/2006" xmlns:o="urn:schemas-microsoft-com:office:office" xmlns:r="http://schemas.openxmlformats.org/officeDocument/2006/relationships" xmlns:m="http://schemas.openxmlformats.org/officeDocument/2006/math" xmlns:v="urn:schemas-microsoft-com:vml" xmlns:wp14="http://schemas.microsoft.com/office/word/2010/wordprocessingDrawing" xmlns:wp="http://schemas.openxmlformats.org/drawingml/2006/wordprocessingDrawing" xmlns:w10="urn:schemas-microsoft-com:office:word" xmlns:w="http://schemas.openxmlformats.org/wordprocessingml/2006/main" xmlns:w14="http://schemas.microsoft.com/office/word/2010/wordml" xmlns:w15="http://schemas.microsoft.com/office/word/2012/wordml" xmlns:wpg="http://schemas.microsoft.com/office/word/2010/wordprocessingGroup" xmlns:wpi="http://schemas.microsoft.com/office/word/2010/wordprocessingInk" xmlns:wne="http://schemas.microsoft.com/office/word/2006/wordml" xmlns:wps="http://schemas.microsoft.com/office/word/2010/wordprocessingShape" mc:Ignorable="w14 w15 wp14">
   <w:endnote w:type="separator" w:id="-1">
     <w:p>
       <w:pPr>
@@ -9974,7 +9955,7 @@
 </file>
 
 <file path=word/footer1.xml><?xml version="1.0" encoding="utf-8"?>
-<w:ftr xmlns:wpc="http://schemas.microsoft.com/office/word/2010/wordprocessingCanvas" xmlns:cx="http://schemas.microsoft.com/office/drawing/2014/chartex" xmlns:cx1="http://schemas.microsoft.com/office/drawing/2015/9/8/chartex" xmlns:cx2="http://schemas.microsoft.com/office/drawing/2015/10/21/chartex" xmlns:cx3="http://schemas.microsoft.com/office/drawing/2016/5/9/chartex" xmlns:cx4="http://schemas.microsoft.com/office/drawing/2016/5/10/chartex" xmlns:cx5="http://schemas.microsoft.com/office/drawing/2016/5/11/chartex" xmlns:cx6="http://schemas.microsoft.com/office/drawing/2016/5/12/chartex" xmlns:cx7="http://schemas.microsoft.com/office/drawing/2016/5/13/chartex" xmlns:cx8="http://schemas.microsoft.com/office/drawing/2016/5/14/chartex" xmlns:mc="http://schemas.openxmlformats.org/markup-compatibility/2006" xmlns:aink="http://schemas.microsoft.com/office/drawing/2016/ink" xmlns:am3d="http://schemas.microsoft.com/office/drawing/2017/model3d" xmlns:o="urn:schemas-microsoft-com:office:office" xmlns:r="http://schemas.openxmlformats.org/officeDocument/2006/relationships" xmlns:m="http://schemas.openxmlformats.org/officeDocument/2006/math" xmlns:v="urn:schemas-microsoft-com:vml" xmlns:wp14="http://schemas.microsoft.com/office/word/2010/wordprocessingDrawing" xmlns:wp="http://schemas.openxmlformats.org/drawingml/2006/wordprocessingDrawing" xmlns:w10="urn:schemas-microsoft-com:office:word" xmlns:w="http://schemas.openxmlformats.org/wordprocessingml/2006/main" xmlns:w14="http://schemas.microsoft.com/office/word/2010/wordml" xmlns:w15="http://schemas.microsoft.com/office/word/2012/wordml" xmlns:w16cid="http://schemas.microsoft.com/office/word/2016/wordml/cid" xmlns:w16se="http://schemas.microsoft.com/office/word/2015/wordml/symex" xmlns:wpg="http://schemas.microsoft.com/office/word/2010/wordprocessingGroup" xmlns:wpi="http://schemas.microsoft.com/office/word/2010/wordprocessingInk" xmlns:wne="http://schemas.microsoft.com/office/word/2006/wordml" xmlns:wps="http://schemas.microsoft.com/office/word/2010/wordprocessingShape" mc:Ignorable="w14 w15 w16se w16cid wp14">
+<w:ftr xmlns:wpc="http://schemas.microsoft.com/office/word/2010/wordprocessingCanvas" xmlns:mc="http://schemas.openxmlformats.org/markup-compatibility/2006" xmlns:o="urn:schemas-microsoft-com:office:office" xmlns:r="http://schemas.openxmlformats.org/officeDocument/2006/relationships" xmlns:m="http://schemas.openxmlformats.org/officeDocument/2006/math" xmlns:v="urn:schemas-microsoft-com:vml" xmlns:wp14="http://schemas.microsoft.com/office/word/2010/wordprocessingDrawing" xmlns:wp="http://schemas.openxmlformats.org/drawingml/2006/wordprocessingDrawing" xmlns:w10="urn:schemas-microsoft-com:office:word" xmlns:w="http://schemas.openxmlformats.org/wordprocessingml/2006/main" xmlns:w14="http://schemas.microsoft.com/office/word/2010/wordml" xmlns:w15="http://schemas.microsoft.com/office/word/2012/wordml" xmlns:wpg="http://schemas.microsoft.com/office/word/2010/wordprocessingGroup" xmlns:wpi="http://schemas.microsoft.com/office/word/2010/wordprocessingInk" xmlns:wne="http://schemas.microsoft.com/office/word/2006/wordml" xmlns:wps="http://schemas.microsoft.com/office/word/2010/wordprocessingShape" mc:Ignorable="w14 w15 wp14">
   <w:p>
     <w:pPr>
       <w:pStyle w:val="Pidipagina"/>
@@ -10098,7 +10079,7 @@
         <w:noProof/>
         <w:color w:val="auto"/>
       </w:rPr>
-      <w:t>13</w:t>
+      <w:t>1</w:t>
     </w:r>
     <w:r>
       <w:rPr>
@@ -10113,7 +10094,7 @@
 </file>
 
 <file path=word/footnotes.xml><?xml version="1.0" encoding="utf-8"?>
-<w:footnotes xmlns:wpc="http://schemas.microsoft.com/office/word/2010/wordprocessingCanvas" xmlns:cx="http://schemas.microsoft.com/office/drawing/2014/chartex" xmlns:cx1="http://schemas.microsoft.com/office/drawing/2015/9/8/chartex" xmlns:cx2="http://schemas.microsoft.com/office/drawing/2015/10/21/chartex" xmlns:cx3="http://schemas.microsoft.com/office/drawing/2016/5/9/chartex" xmlns:cx4="http://schemas.microsoft.com/office/drawing/2016/5/10/chartex" xmlns:cx5="http://schemas.microsoft.com/office/drawing/2016/5/11/chartex" xmlns:cx6="http://schemas.microsoft.com/office/drawing/2016/5/12/chartex" xmlns:cx7="http://schemas.microsoft.com/office/drawing/2016/5/13/chartex" xmlns:cx8="http://schemas.microsoft.com/office/drawing/2016/5/14/chartex" xmlns:mc="http://schemas.openxmlformats.org/markup-compatibility/2006" xmlns:aink="http://schemas.microsoft.com/office/drawing/2016/ink" xmlns:am3d="http://schemas.microsoft.com/office/drawing/2017/model3d" xmlns:o="urn:schemas-microsoft-com:office:office" xmlns:r="http://schemas.openxmlformats.org/officeDocument/2006/relationships" xmlns:m="http://schemas.openxmlformats.org/officeDocument/2006/math" xmlns:v="urn:schemas-microsoft-com:vml" xmlns:wp14="http://schemas.microsoft.com/office/word/2010/wordprocessingDrawing" xmlns:wp="http://schemas.openxmlformats.org/drawingml/2006/wordprocessingDrawing" xmlns:w10="urn:schemas-microsoft-com:office:word" xmlns:w="http://schemas.openxmlformats.org/wordprocessingml/2006/main" xmlns:w14="http://schemas.microsoft.com/office/word/2010/wordml" xmlns:w15="http://schemas.microsoft.com/office/word/2012/wordml" xmlns:w16cid="http://schemas.microsoft.com/office/word/2016/wordml/cid" xmlns:w16se="http://schemas.microsoft.com/office/word/2015/wordml/symex" xmlns:wpg="http://schemas.microsoft.com/office/word/2010/wordprocessingGroup" xmlns:wpi="http://schemas.microsoft.com/office/word/2010/wordprocessingInk" xmlns:wne="http://schemas.microsoft.com/office/word/2006/wordml" xmlns:wps="http://schemas.microsoft.com/office/word/2010/wordprocessingShape" mc:Ignorable="w14 w15 w16se w16cid wp14">
+<w:footnotes xmlns:wpc="http://schemas.microsoft.com/office/word/2010/wordprocessingCanvas" xmlns:mc="http://schemas.openxmlformats.org/markup-compatibility/2006" xmlns:o="urn:schemas-microsoft-com:office:office" xmlns:r="http://schemas.openxmlformats.org/officeDocument/2006/relationships" xmlns:m="http://schemas.openxmlformats.org/officeDocument/2006/math" xmlns:v="urn:schemas-microsoft-com:vml" xmlns:wp14="http://schemas.microsoft.com/office/word/2010/wordprocessingDrawing" xmlns:wp="http://schemas.openxmlformats.org/drawingml/2006/wordprocessingDrawing" xmlns:w10="urn:schemas-microsoft-com:office:word" xmlns:w="http://schemas.openxmlformats.org/wordprocessingml/2006/main" xmlns:w14="http://schemas.microsoft.com/office/word/2010/wordml" xmlns:w15="http://schemas.microsoft.com/office/word/2012/wordml" xmlns:wpg="http://schemas.microsoft.com/office/word/2010/wordprocessingGroup" xmlns:wpi="http://schemas.microsoft.com/office/word/2010/wordprocessingInk" xmlns:wne="http://schemas.microsoft.com/office/word/2006/wordml" xmlns:wps="http://schemas.microsoft.com/office/word/2010/wordprocessingShape" mc:Ignorable="w14 w15 wp14">
   <w:footnote w:type="separator" w:id="-1">
     <w:p>
       <w:pPr>
@@ -10138,7 +10119,7 @@
 </file>
 
 <file path=word/numbering.xml><?xml version="1.0" encoding="utf-8"?>
-<w:numbering xmlns:wpc="http://schemas.microsoft.com/office/word/2010/wordprocessingCanvas" xmlns:cx="http://schemas.microsoft.com/office/drawing/2014/chartex" xmlns:cx1="http://schemas.microsoft.com/office/drawing/2015/9/8/chartex" xmlns:cx2="http://schemas.microsoft.com/office/drawing/2015/10/21/chartex" xmlns:cx3="http://schemas.microsoft.com/office/drawing/2016/5/9/chartex" xmlns:cx4="http://schemas.microsoft.com/office/drawing/2016/5/10/chartex" xmlns:cx5="http://schemas.microsoft.com/office/drawing/2016/5/11/chartex" xmlns:cx6="http://schemas.microsoft.com/office/drawing/2016/5/12/chartex" xmlns:cx7="http://schemas.microsoft.com/office/drawing/2016/5/13/chartex" xmlns:cx8="http://schemas.microsoft.com/office/drawing/2016/5/14/chartex" xmlns:mc="http://schemas.openxmlformats.org/markup-compatibility/2006" xmlns:aink="http://schemas.microsoft.com/office/drawing/2016/ink" xmlns:am3d="http://schemas.microsoft.com/office/drawing/2017/model3d" xmlns:o="urn:schemas-microsoft-com:office:office" xmlns:r="http://schemas.openxmlformats.org/officeDocument/2006/relationships" xmlns:m="http://schemas.openxmlformats.org/officeDocument/2006/math" xmlns:v="urn:schemas-microsoft-com:vml" xmlns:wp14="http://schemas.microsoft.com/office/word/2010/wordprocessingDrawing" xmlns:wp="http://schemas.openxmlformats.org/drawingml/2006/wordprocessingDrawing" xmlns:w10="urn:schemas-microsoft-com:office:word" xmlns:w="http://schemas.openxmlformats.org/wordprocessingml/2006/main" xmlns:w14="http://schemas.microsoft.com/office/word/2010/wordml" xmlns:w15="http://schemas.microsoft.com/office/word/2012/wordml" xmlns:w16cid="http://schemas.microsoft.com/office/word/2016/wordml/cid" xmlns:w16se="http://schemas.microsoft.com/office/word/2015/wordml/symex" xmlns:wpg="http://schemas.microsoft.com/office/word/2010/wordprocessingGroup" xmlns:wpi="http://schemas.microsoft.com/office/word/2010/wordprocessingInk" xmlns:wne="http://schemas.microsoft.com/office/word/2006/wordml" xmlns:wps="http://schemas.microsoft.com/office/word/2010/wordprocessingShape" mc:Ignorable="w14 w15 w16se w16cid wp14">
+<w:numbering xmlns:wpc="http://schemas.microsoft.com/office/word/2010/wordprocessingCanvas" xmlns:mc="http://schemas.openxmlformats.org/markup-compatibility/2006" xmlns:o="urn:schemas-microsoft-com:office:office" xmlns:r="http://schemas.openxmlformats.org/officeDocument/2006/relationships" xmlns:m="http://schemas.openxmlformats.org/officeDocument/2006/math" xmlns:v="urn:schemas-microsoft-com:vml" xmlns:wp14="http://schemas.microsoft.com/office/word/2010/wordprocessingDrawing" xmlns:wp="http://schemas.openxmlformats.org/drawingml/2006/wordprocessingDrawing" xmlns:w10="urn:schemas-microsoft-com:office:word" xmlns:w="http://schemas.openxmlformats.org/wordprocessingml/2006/main" xmlns:w14="http://schemas.microsoft.com/office/word/2010/wordml" xmlns:w15="http://schemas.microsoft.com/office/word/2012/wordml" xmlns:wpg="http://schemas.microsoft.com/office/word/2010/wordprocessingGroup" xmlns:wpi="http://schemas.microsoft.com/office/word/2010/wordprocessingInk" xmlns:wne="http://schemas.microsoft.com/office/word/2006/wordml" xmlns:wps="http://schemas.microsoft.com/office/word/2010/wordprocessingShape" mc:Ignorable="w14 w15 wp14">
   <w:abstractNum w:abstractNumId="0" w15:restartNumberingAfterBreak="0">
     <w:nsid w:val="FFFFFF7C"/>
     <w:multiLevelType w:val="singleLevel"/>
@@ -12019,7 +12000,7 @@
 </file>
 
 <file path=word/styles.xml><?xml version="1.0" encoding="utf-8"?>
-<w:styles xmlns:mc="http://schemas.openxmlformats.org/markup-compatibility/2006" xmlns:r="http://schemas.openxmlformats.org/officeDocument/2006/relationships" xmlns:w="http://schemas.openxmlformats.org/wordprocessingml/2006/main" xmlns:w14="http://schemas.microsoft.com/office/word/2010/wordml" xmlns:w15="http://schemas.microsoft.com/office/word/2012/wordml" xmlns:w16cid="http://schemas.microsoft.com/office/word/2016/wordml/cid" xmlns:w16se="http://schemas.microsoft.com/office/word/2015/wordml/symex" mc:Ignorable="w14 w15 w16se w16cid">
+<w:styles xmlns:mc="http://schemas.openxmlformats.org/markup-compatibility/2006" xmlns:r="http://schemas.openxmlformats.org/officeDocument/2006/relationships" xmlns:w="http://schemas.openxmlformats.org/wordprocessingml/2006/main" xmlns:w14="http://schemas.microsoft.com/office/word/2010/wordml" xmlns:w15="http://schemas.microsoft.com/office/word/2012/wordml" mc:Ignorable="w14 w15">
   <w:docDefaults>
     <w:rPrDefault>
       <w:rPr>
@@ -12036,7 +12017,7 @@
       </w:pPr>
     </w:pPrDefault>
   </w:docDefaults>
-  <w:latentStyles w:defLockedState="0" w:defUIPriority="99" w:defSemiHidden="0" w:defUnhideWhenUsed="0" w:defQFormat="0" w:count="376">
+  <w:latentStyles w:defLockedState="0" w:defUIPriority="99" w:defSemiHidden="0" w:defUnhideWhenUsed="0" w:defQFormat="0" w:count="371">
     <w:lsdException w:name="Normal" w:uiPriority="0" w:qFormat="1"/>
     <w:lsdException w:name="heading 1" w:uiPriority="9" w:qFormat="1"/>
     <w:lsdException w:name="heading 2" w:semiHidden="1" w:uiPriority="9" w:unhideWhenUsed="1" w:qFormat="1"/>
@@ -12408,11 +12389,6 @@
     <w:lsdException w:name="List Table 5 Dark Accent 6" w:uiPriority="50"/>
     <w:lsdException w:name="List Table 6 Colorful Accent 6" w:uiPriority="51"/>
     <w:lsdException w:name="List Table 7 Colorful Accent 6" w:uiPriority="52"/>
-    <w:lsdException w:name="Mention" w:semiHidden="1" w:unhideWhenUsed="1"/>
-    <w:lsdException w:name="Smart Hyperlink" w:semiHidden="1" w:unhideWhenUsed="1"/>
-    <w:lsdException w:name="Hashtag" w:semiHidden="1" w:unhideWhenUsed="1"/>
-    <w:lsdException w:name="Unresolved Mention" w:semiHidden="1" w:unhideWhenUsed="1"/>
-    <w:lsdException w:name="Smart Link" w:semiHidden="1" w:unhideWhenUsed="1"/>
   </w:latentStyles>
   <w:style w:type="paragraph" w:default="1" w:styleId="Normale">
     <w:name w:val="Normal"/>
@@ -12536,6 +12512,7 @@
   <w:style w:type="character" w:default="1" w:styleId="Carpredefinitoparagrafo">
     <w:name w:val="Default Paragraph Font"/>
     <w:uiPriority w:val="1"/>
+    <w:semiHidden/>
     <w:unhideWhenUsed/>
   </w:style>
   <w:style w:type="table" w:default="1" w:styleId="Tabellanormale">
@@ -14253,7 +14230,7 @@
 </file>
 
 <file path=customXml/itemProps1.xml><?xml version="1.0" encoding="utf-8"?>
-<ds:datastoreItem xmlns:ds="http://schemas.openxmlformats.org/officeDocument/2006/customXml" ds:itemID="{947C2420-3E24-470C-AC65-9CFBD3E19608}">
+<ds:datastoreItem xmlns:ds="http://schemas.openxmlformats.org/officeDocument/2006/customXml" ds:itemID="{FAB00359-5A0D-417E-8B48-63B3FBB32174}">
   <ds:schemaRefs>
     <ds:schemaRef ds:uri="http://schemas.openxmlformats.org/officeDocument/2006/bibliography"/>
   </ds:schemaRefs>

</xml_diff>